<commit_message>
install instructions doc edited by Naomi
</commit_message>
<xml_diff>
--- a/Resources/GLATOS_2021_install_instructions.docx
+++ b/Resources/GLATOS_2021_install_instructions.docx
@@ -8,7 +8,19 @@
         <w:jc w:val="center"/>
       </w:pPr>
       <w:r>
-        <w:t>FACT December Workshops 2020</w:t>
+        <w:t>GLATOS</w:t>
+      </w:r>
+      <w:r>
+        <w:t xml:space="preserve"> </w:t>
+      </w:r>
+      <w:r>
+        <w:t>April</w:t>
+      </w:r>
+      <w:r>
+        <w:t xml:space="preserve"> Workshops 202</w:t>
+      </w:r>
+      <w:r>
+        <w:t>1</w:t>
       </w:r>
     </w:p>
     <w:p>
@@ -38,6 +50,14 @@
       </w:pPr>
       <w:r>
         <w:t>WARNING: Software installation may require administrative rights to your machine and may take considerable time, depending on internet connection. Install in the order shown so that RStudio will automatically find and link with R. If you have different versions of the software already installed on your computer, we recommend removing previously installed software and re-installing the recommended version to minimize the possibility of installation errors.</w:t>
+      </w:r>
+    </w:p>
+    <w:p>
+      <w:pPr>
+        <w:ind w:left="720" w:hanging="720"/>
+      </w:pPr>
+      <w:r>
+        <w:t>Detailed installation instructions are below.</w:t>
       </w:r>
     </w:p>
     <w:p>
@@ -109,7 +129,23 @@
         <w:t xml:space="preserve"> </w:t>
       </w:r>
       <w:r>
-        <w:t>GDAL (V. 3.0): An open source geospatial library for manipulating spatial data. It is an external program (not an R package) and is required for non-linear interpolation of fish tracks in the ‘glatos’ package.</w:t>
+        <w:t xml:space="preserve">GDAL (V. 3.0): An </w:t>
+      </w:r>
+      <w:proofErr w:type="gramStart"/>
+      <w:r>
+        <w:t>open source</w:t>
+      </w:r>
+      <w:proofErr w:type="gramEnd"/>
+      <w:r>
+        <w:t xml:space="preserve"> geospatial library for manipulating spatial data. It is an external program (not an R package) and is required for non-linear interpolation of fish tracks in the ‘</w:t>
+      </w:r>
+      <w:proofErr w:type="spellStart"/>
+      <w:r>
+        <w:t>glatos</w:t>
+      </w:r>
+      <w:proofErr w:type="spellEnd"/>
+      <w:r>
+        <w:t>’ package.</w:t>
       </w:r>
     </w:p>
     <w:p>
@@ -141,8 +177,13 @@
         </w:rPr>
         <w:t xml:space="preserve">: </w:t>
       </w:r>
-      <w:r>
-        <w:t>RTools (</w:t>
+      <w:proofErr w:type="spellStart"/>
+      <w:r>
+        <w:t>RTools</w:t>
+      </w:r>
+      <w:proofErr w:type="spellEnd"/>
+      <w:r>
+        <w:t xml:space="preserve"> (</w:t>
       </w:r>
       <w:r>
         <w:t xml:space="preserve">version compatible with your R version </w:t>
@@ -156,7 +197,23 @@
         </w:r>
       </w:hyperlink>
       <w:r>
-        <w:t xml:space="preserve"> ): A collection of resources for building R packages. It is an external program (not an R package) and is required to install the glatos R package from source code on gitlab.</w:t>
+        <w:t xml:space="preserve"> ): A collection of resources for building R packages. It is an external program (not an R package) and is required to install the </w:t>
+      </w:r>
+      <w:proofErr w:type="spellStart"/>
+      <w:r>
+        <w:t>glatos</w:t>
+      </w:r>
+      <w:proofErr w:type="spellEnd"/>
+      <w:r>
+        <w:t xml:space="preserve"> R package from source code on </w:t>
+      </w:r>
+      <w:proofErr w:type="spellStart"/>
+      <w:r>
+        <w:t>gitlab</w:t>
+      </w:r>
+      <w:proofErr w:type="spellEnd"/>
+      <w:r>
+        <w:t>.</w:t>
       </w:r>
     </w:p>
     <w:p>
@@ -185,10 +242,14 @@
           <w:b/>
           <w:bCs/>
         </w:rPr>
-        <w:t>EASE ONLY DOWNLOAD 2020-12-15 (we are still working on the content)</w:t>
-      </w:r>
-      <w:r>
-        <w:t>:</w:t>
+        <w:t xml:space="preserve">EASE ONLY DOWNLOAD </w:t>
+      </w:r>
+      <w:r>
+        <w:rPr>
+          <w:b/>
+          <w:bCs/>
+        </w:rPr>
+        <w:t>THE MORNING OF WORKSHOP (we are still working on the content)</w:t>
       </w:r>
     </w:p>
     <w:p>
@@ -210,11 +271,14 @@
           <w:rPr>
             <w:rStyle w:val="Hyperlink"/>
           </w:rPr>
-          <w:t>https://github.com/ocean-tracking-network/2020-12-17-telemetry-packages-FACT/</w:t>
+          <w:t>https://github.com/ocean-tracking-network/2021-03-30-glatos-workshop</w:t>
         </w:r>
       </w:hyperlink>
       <w:r>
-        <w:t xml:space="preserve"> .</w:t>
+        <w:t xml:space="preserve"> </w:t>
+      </w:r>
+      <w:r>
+        <w:t>.</w:t>
       </w:r>
     </w:p>
     <w:p>
@@ -228,6 +292,9 @@
       <w:r>
         <w:t>Select the GREEN "code" button at the top and choose "Download ZIP"</w:t>
       </w:r>
+      <w:r>
+        <w:t>.</w:t>
+      </w:r>
     </w:p>
     <w:p>
       <w:pPr>
@@ -250,7 +317,23 @@
         </w:numPr>
       </w:pPr>
       <w:r>
-        <w:t>Copy the folder's path and use it to set your working directly in R using `setwd('&lt;path-to-folder&gt;')`. This will be covered during the workshop.</w:t>
+        <w:t>Copy the folder's path and use it to set your working directly in R using `</w:t>
+      </w:r>
+      <w:proofErr w:type="spellStart"/>
+      <w:r>
+        <w:t>setwd</w:t>
+      </w:r>
+      <w:proofErr w:type="spellEnd"/>
+      <w:r>
+        <w:t>('&lt;path-to-folder&gt;</w:t>
+      </w:r>
+      <w:proofErr w:type="gramStart"/>
+      <w:r>
+        <w:t>')`</w:t>
+      </w:r>
+      <w:proofErr w:type="gramEnd"/>
+      <w:r>
+        <w:t>. This will be covered during the workshop.</w:t>
       </w:r>
     </w:p>
     <w:p>
@@ -262,7 +345,29 @@
         </w:numPr>
       </w:pPr>
       <w:r>
-        <w:t>If you are familiar with Git and Github, feel free to clone this repository as you normally would, by running `git clone  https://github.com/ocean-tracking-network/2020-12-17-telemetry-packages-FACT.git` in a terminal program and following from step 3 above.</w:t>
+        <w:t xml:space="preserve">If you are familiar with Git and </w:t>
+      </w:r>
+      <w:proofErr w:type="spellStart"/>
+      <w:r>
+        <w:t>Github</w:t>
+      </w:r>
+      <w:proofErr w:type="spellEnd"/>
+      <w:r>
+        <w:t xml:space="preserve">, feel free to clone this repository as you normally would, by running `git </w:t>
+      </w:r>
+      <w:proofErr w:type="gramStart"/>
+      <w:r>
+        <w:t xml:space="preserve">clone  </w:t>
+      </w:r>
+      <w:r>
+        <w:t>https://github.com/ocean-tracking-network/2021-03-30-glatos-workshop.git</w:t>
+      </w:r>
+      <w:r>
+        <w:t>`</w:t>
+      </w:r>
+      <w:proofErr w:type="gramEnd"/>
+      <w:r>
+        <w:t xml:space="preserve"> in a terminal program and following from step 3 above.</w:t>
       </w:r>
     </w:p>
     <w:p>
@@ -291,14 +396,24 @@
       <w:r>
         <w:t xml:space="preserve">(link provided in the Eventbrite prior to the first day of the workshop) </w:t>
       </w:r>
-      <w:r>
-        <w:t>and also in the `</w:t>
-      </w:r>
+      <w:proofErr w:type="gramStart"/>
+      <w:r>
+        <w:t>and also</w:t>
+      </w:r>
+      <w:proofErr w:type="gramEnd"/>
+      <w:r>
+        <w:t xml:space="preserve"> in the `</w:t>
+      </w:r>
+      <w:proofErr w:type="spellStart"/>
       <w:r>
         <w:t>S</w:t>
       </w:r>
       <w:r>
-        <w:t xml:space="preserve">etup.R` file provided on the workshop GitHub, which you have </w:t>
+        <w:t>etup.R</w:t>
+      </w:r>
+      <w:proofErr w:type="spellEnd"/>
+      <w:r>
+        <w:t xml:space="preserve">` file provided on the workshop GitHub, which you have </w:t>
       </w:r>
       <w:r>
         <w:t xml:space="preserve">just </w:t>
@@ -484,13 +599,23 @@
       <w:r>
         <w:t xml:space="preserve">First, check if you already have GDAL installed. On Windows, open Command Prompt. On Mac, open Terminal (Applications/Utilities/Terminal). Type the following and hit enter: </w:t>
       </w:r>
+      <w:proofErr w:type="spellStart"/>
       <w:r>
         <w:rPr>
           <w:rFonts w:ascii="Times New Roman" w:hAnsi="Times New Roman" w:cs="Times New Roman"/>
           <w:b/>
           <w:bCs/>
         </w:rPr>
-        <w:t>gdalinfo --version</w:t>
+        <w:t>gdalinfo</w:t>
+      </w:r>
+      <w:proofErr w:type="spellEnd"/>
+      <w:r>
+        <w:rPr>
+          <w:rFonts w:ascii="Times New Roman" w:hAnsi="Times New Roman" w:cs="Times New Roman"/>
+          <w:b/>
+          <w:bCs/>
+        </w:rPr>
+        <w:t xml:space="preserve"> --version</w:t>
       </w:r>
       <w:r>
         <w:t xml:space="preserve"> </w:t>
@@ -528,7 +653,15 @@
     </w:p>
     <w:p>
       <w:r>
-        <w:t xml:space="preserve">The easiest method for installing GDAL on windows is to download and install the OSGeo4W software package. OSGeo4W is a binary distribution of a set of open source geospatial software for Windows operating system. In addition to GDAL libraries, OSGeo4W includes QGIS and GRASS software and many other useful packages. A complete install of OSGeo4W will consume a substantial portion of hard drive </w:t>
+        <w:t xml:space="preserve">The easiest method for installing GDAL on windows is to download and install the OSGeo4W software package. OSGeo4W is a binary distribution of a set of </w:t>
+      </w:r>
+      <w:proofErr w:type="gramStart"/>
+      <w:r>
+        <w:t>open source</w:t>
+      </w:r>
+      <w:proofErr w:type="gramEnd"/>
+      <w:r>
+        <w:t xml:space="preserve"> geospatial software for Windows operating system. In addition to GDAL libraries, OSGeo4W includes QGIS and GRASS software and many other useful packages. A complete install of OSGeo4W will consume a substantial portion of hard drive </w:t>
       </w:r>
       <w:r>
         <w:lastRenderedPageBreak/>
@@ -545,13 +678,23 @@
       <w:r>
         <w:t xml:space="preserve"> . The “Quick Start for OSGeo4W Users” section summarizes the installation instructions and provides links to download the installer for Windows operating system. Please note that the OSGeo4W installer requires internet access during the install process. After installation, test by opening Command Prompt, type </w:t>
       </w:r>
+      <w:proofErr w:type="spellStart"/>
       <w:r>
         <w:rPr>
           <w:rFonts w:ascii="Times New Roman" w:hAnsi="Times New Roman" w:cs="Times New Roman"/>
           <w:b/>
           <w:bCs/>
         </w:rPr>
-        <w:t>gdalinfo -</w:t>
+        <w:t>gdalinfo</w:t>
+      </w:r>
+      <w:proofErr w:type="spellEnd"/>
+      <w:r>
+        <w:rPr>
+          <w:rFonts w:ascii="Times New Roman" w:hAnsi="Times New Roman" w:cs="Times New Roman"/>
+          <w:b/>
+          <w:bCs/>
+        </w:rPr>
+        <w:t xml:space="preserve"> -</w:t>
       </w:r>
       <w:r>
         <w:rPr>
@@ -645,8 +788,13 @@
           <w:numId w:val="8"/>
         </w:numPr>
       </w:pPr>
-      <w:r>
-        <w:t>FreeType framework v2.4.12-1</w:t>
+      <w:proofErr w:type="spellStart"/>
+      <w:r>
+        <w:t>FreeType</w:t>
+      </w:r>
+      <w:proofErr w:type="spellEnd"/>
+      <w:r>
+        <w:t xml:space="preserve"> framework v2.4.12-1</w:t>
       </w:r>
     </w:p>
     <w:p>
@@ -669,8 +817,13 @@
           <w:numId w:val="8"/>
         </w:numPr>
       </w:pPr>
-      <w:r>
-        <w:t>UnixImageIO framework v1.5.3</w:t>
+      <w:proofErr w:type="spellStart"/>
+      <w:r>
+        <w:t>UnixImageIO</w:t>
+      </w:r>
+      <w:proofErr w:type="spellEnd"/>
+      <w:r>
+        <w:t xml:space="preserve"> framework v1.5.3</w:t>
       </w:r>
     </w:p>
     <w:p>
@@ -681,8 +834,13 @@
           <w:numId w:val="8"/>
         </w:numPr>
       </w:pPr>
-      <w:r>
-        <w:t>cairo framework v1.12.2-1</w:t>
+      <w:proofErr w:type="spellStart"/>
+      <w:r>
+        <w:t>cairo</w:t>
+      </w:r>
+      <w:proofErr w:type="spellEnd"/>
+      <w:r>
+        <w:t xml:space="preserve"> framework v1.12.2-1</w:t>
       </w:r>
     </w:p>
     <w:p>
@@ -715,18 +873,64 @@
           <w:b/>
           <w:bCs/>
         </w:rPr>
-        <w:t>export PATH=/Library/Frameworks/GDAL.framework/Programs:$PATH</w:t>
+        <w:t>export PATH=/Library/Frameworks/</w:t>
+      </w:r>
+      <w:proofErr w:type="spellStart"/>
+      <w:r>
+        <w:rPr>
+          <w:rFonts w:ascii="Times New Roman" w:hAnsi="Times New Roman" w:cs="Times New Roman"/>
+          <w:b/>
+          <w:bCs/>
+        </w:rPr>
+        <w:t>GDAL.framework</w:t>
+      </w:r>
+      <w:proofErr w:type="spellEnd"/>
+      <w:r>
+        <w:rPr>
+          <w:rFonts w:ascii="Times New Roman" w:hAnsi="Times New Roman" w:cs="Times New Roman"/>
+          <w:b/>
+          <w:bCs/>
+        </w:rPr>
+        <w:t>/</w:t>
+      </w:r>
+      <w:proofErr w:type="gramStart"/>
+      <w:r>
+        <w:rPr>
+          <w:rFonts w:ascii="Times New Roman" w:hAnsi="Times New Roman" w:cs="Times New Roman"/>
+          <w:b/>
+          <w:bCs/>
+        </w:rPr>
+        <w:t>Programs:$</w:t>
+      </w:r>
+      <w:proofErr w:type="gramEnd"/>
+      <w:r>
+        <w:rPr>
+          <w:rFonts w:ascii="Times New Roman" w:hAnsi="Times New Roman" w:cs="Times New Roman"/>
+          <w:b/>
+          <w:bCs/>
+        </w:rPr>
+        <w:t>PATH</w:t>
       </w:r>
       <w:r>
         <w:t xml:space="preserve"> To check that the installation was successful, enter </w:t>
       </w:r>
+      <w:proofErr w:type="spellStart"/>
       <w:r>
         <w:rPr>
           <w:rFonts w:ascii="Times New Roman" w:hAnsi="Times New Roman" w:cs="Times New Roman"/>
           <w:b/>
           <w:bCs/>
         </w:rPr>
-        <w:t>gdalinfo --version</w:t>
+        <w:t>gdalinfo</w:t>
+      </w:r>
+      <w:proofErr w:type="spellEnd"/>
+      <w:r>
+        <w:rPr>
+          <w:rFonts w:ascii="Times New Roman" w:hAnsi="Times New Roman" w:cs="Times New Roman"/>
+          <w:b/>
+          <w:bCs/>
+        </w:rPr>
+        <w:t xml:space="preserve"> --version</w:t>
       </w:r>
       <w:r>
         <w:t xml:space="preserve"> at the terminal prompt.</w:t>
@@ -742,7 +946,15 @@
         <w:pStyle w:val="Heading1"/>
       </w:pPr>
       <w:r>
-        <w:t>Instructions for installing Rtools:</w:t>
+        <w:t xml:space="preserve">Instructions for installing </w:t>
+      </w:r>
+      <w:proofErr w:type="spellStart"/>
+      <w:r>
+        <w:t>Rtools</w:t>
+      </w:r>
+      <w:proofErr w:type="spellEnd"/>
+      <w:r>
+        <w:t>:</w:t>
       </w:r>
     </w:p>
     <w:p/>
@@ -773,7 +985,23 @@
           <w:b/>
           <w:bCs/>
         </w:rPr>
-        <w:t>This is only needed for Windows users – not MacOS</w:t>
+        <w:t xml:space="preserve">Only Windows Users need to install </w:t>
+      </w:r>
+      <w:proofErr w:type="spellStart"/>
+      <w:r>
+        <w:rPr>
+          <w:b/>
+          <w:bCs/>
+        </w:rPr>
+        <w:t>Rtools</w:t>
+      </w:r>
+      <w:proofErr w:type="spellEnd"/>
+      <w:r>
+        <w:rPr>
+          <w:b/>
+          <w:bCs/>
+        </w:rPr>
+        <w:t xml:space="preserve"> – not MacOS</w:t>
       </w:r>
     </w:p>
     <w:p>
@@ -808,7 +1036,23 @@
         </w:numPr>
       </w:pPr>
       <w:r>
-        <w:t>After installation on Windows operating system, Rtools will need to be added to the system Path variable. Open System Properties (enter “system environment variables” in the windows search box and selected “Edit the system environment variables”) and select the box named “Environment Variables”. In the “System Variables” box, click “Path” in the “Variable” column, then click “Edit” and then “New”. Add (type or paste) the full path to the Rtools binaries folder (e.g., C:\Rtools\bin). Click OK and OK again to close the Environment Variables window.</w:t>
+        <w:t xml:space="preserve">After installation on Windows operating system, </w:t>
+      </w:r>
+      <w:proofErr w:type="spellStart"/>
+      <w:r>
+        <w:t>Rtools</w:t>
+      </w:r>
+      <w:proofErr w:type="spellEnd"/>
+      <w:r>
+        <w:t xml:space="preserve"> will need to be added to the system Path variable. Open System Properties (enter “system environment variables” in the windows search box and selected “Edit the system environment variables”) and select the box named “Environment Variables”. In the “System Variables” box, click “Path” in the “Variable” column, then click “Edit” and then “New”. Add (type or paste) the full path to the </w:t>
+      </w:r>
+      <w:proofErr w:type="spellStart"/>
+      <w:r>
+        <w:t>Rtools</w:t>
+      </w:r>
+      <w:proofErr w:type="spellEnd"/>
+      <w:r>
+        <w:t xml:space="preserve"> binaries folder (e.g., C:\Rtools\bin). Click OK and OK again to close the Environment Variables window.</w:t>
       </w:r>
     </w:p>
     <w:p>
@@ -820,15 +1064,69 @@
         </w:numPr>
       </w:pPr>
       <w:r>
-        <w:t xml:space="preserve">Check that Rtools was installed correctly using the R package ‘devtools’. In RStudio, install the R package ‘devtools’ using the R code below: </w:t>
-      </w:r>
+        <w:t xml:space="preserve">Check that </w:t>
+      </w:r>
+      <w:proofErr w:type="spellStart"/>
+      <w:r>
+        <w:t>Rtools</w:t>
+      </w:r>
+      <w:proofErr w:type="spellEnd"/>
+      <w:r>
+        <w:t xml:space="preserve"> was installed correctly using the R package ‘</w:t>
+      </w:r>
+      <w:proofErr w:type="spellStart"/>
+      <w:r>
+        <w:t>devtools</w:t>
+      </w:r>
+      <w:proofErr w:type="spellEnd"/>
+      <w:r>
+        <w:t>’. In RStudio, install the R package ‘</w:t>
+      </w:r>
+      <w:proofErr w:type="spellStart"/>
+      <w:r>
+        <w:t>devtools</w:t>
+      </w:r>
+      <w:proofErr w:type="spellEnd"/>
+      <w:r>
+        <w:t xml:space="preserve">’ using the R code below: </w:t>
+      </w:r>
+      <w:proofErr w:type="spellStart"/>
+      <w:proofErr w:type="gramStart"/>
       <w:r>
         <w:rPr>
           <w:rFonts w:ascii="Times New Roman" w:hAnsi="Times New Roman" w:cs="Times New Roman"/>
           <w:b/>
           <w:bCs/>
         </w:rPr>
-        <w:t>install.packages("devtools")</w:t>
+        <w:t>install.packages</w:t>
+      </w:r>
+      <w:proofErr w:type="spellEnd"/>
+      <w:proofErr w:type="gramEnd"/>
+      <w:r>
+        <w:rPr>
+          <w:rFonts w:ascii="Times New Roman" w:hAnsi="Times New Roman" w:cs="Times New Roman"/>
+          <w:b/>
+          <w:bCs/>
+        </w:rPr>
+        <w:t>("</w:t>
+      </w:r>
+      <w:proofErr w:type="spellStart"/>
+      <w:r>
+        <w:rPr>
+          <w:rFonts w:ascii="Times New Roman" w:hAnsi="Times New Roman" w:cs="Times New Roman"/>
+          <w:b/>
+          <w:bCs/>
+        </w:rPr>
+        <w:t>devtools</w:t>
+      </w:r>
+      <w:proofErr w:type="spellEnd"/>
+      <w:r>
+        <w:rPr>
+          <w:rFonts w:ascii="Times New Roman" w:hAnsi="Times New Roman" w:cs="Times New Roman"/>
+          <w:b/>
+          <w:bCs/>
+        </w:rPr>
+        <w:t>")</w:t>
       </w:r>
     </w:p>
     <w:p>
@@ -840,7 +1138,31 @@
         </w:numPr>
       </w:pPr>
       <w:r>
-        <w:t xml:space="preserve">Use the ‘devtools’ function ‘find_rtools’ to check if rtools was installed corrected. Use the code below: </w:t>
+        <w:t>Use the ‘</w:t>
+      </w:r>
+      <w:proofErr w:type="spellStart"/>
+      <w:r>
+        <w:t>devtools</w:t>
+      </w:r>
+      <w:proofErr w:type="spellEnd"/>
+      <w:r>
+        <w:t>’ function ‘</w:t>
+      </w:r>
+      <w:proofErr w:type="spellStart"/>
+      <w:r>
+        <w:t>find_rtools</w:t>
+      </w:r>
+      <w:proofErr w:type="spellEnd"/>
+      <w:r>
+        <w:t xml:space="preserve">’ to check if </w:t>
+      </w:r>
+      <w:proofErr w:type="spellStart"/>
+      <w:r>
+        <w:t>rtools</w:t>
+      </w:r>
+      <w:proofErr w:type="spellEnd"/>
+      <w:r>
+        <w:t xml:space="preserve"> was installed corrected. Use the code below: </w:t>
       </w:r>
     </w:p>
     <w:p>
@@ -856,7 +1178,25 @@
           <w:b/>
           <w:bCs/>
         </w:rPr>
-        <w:t xml:space="preserve">library(devtools) </w:t>
+        <w:t>library(</w:t>
+      </w:r>
+      <w:proofErr w:type="spellStart"/>
+      <w:r>
+        <w:rPr>
+          <w:rFonts w:ascii="Times New Roman" w:hAnsi="Times New Roman" w:cs="Times New Roman"/>
+          <w:b/>
+          <w:bCs/>
+        </w:rPr>
+        <w:t>devtools</w:t>
+      </w:r>
+      <w:proofErr w:type="spellEnd"/>
+      <w:r>
+        <w:rPr>
+          <w:rFonts w:ascii="Times New Roman" w:hAnsi="Times New Roman" w:cs="Times New Roman"/>
+          <w:b/>
+          <w:bCs/>
+        </w:rPr>
+        <w:t xml:space="preserve">) </w:t>
       </w:r>
     </w:p>
     <w:p>
@@ -866,21 +1206,59 @@
           <w:rFonts w:ascii="Times New Roman" w:hAnsi="Times New Roman" w:cs="Times New Roman"/>
         </w:rPr>
       </w:pPr>
+      <w:proofErr w:type="spellStart"/>
+      <w:proofErr w:type="gramStart"/>
       <w:r>
         <w:rPr>
           <w:rFonts w:ascii="Times New Roman" w:hAnsi="Times New Roman" w:cs="Times New Roman"/>
           <w:b/>
           <w:bCs/>
         </w:rPr>
-        <w:t>devtools::find_rtools()</w:t>
-      </w:r>
-    </w:p>
-    <w:p>
-      <w:pPr>
-        <w:pStyle w:val="ListParagraph"/>
-      </w:pPr>
-      <w:r>
-        <w:t>If the result is TRUE, you are done. Otherwise, a warning message will indicate that something went wrong. Double check that the Rtools\bin directory was added correctly to the system Path variable.</w:t>
+        <w:t>devtools</w:t>
+      </w:r>
+      <w:proofErr w:type="spellEnd"/>
+      <w:r>
+        <w:rPr>
+          <w:rFonts w:ascii="Times New Roman" w:hAnsi="Times New Roman" w:cs="Times New Roman"/>
+          <w:b/>
+          <w:bCs/>
+        </w:rPr>
+        <w:t>::</w:t>
+      </w:r>
+      <w:proofErr w:type="spellStart"/>
+      <w:proofErr w:type="gramEnd"/>
+      <w:r>
+        <w:rPr>
+          <w:rFonts w:ascii="Times New Roman" w:hAnsi="Times New Roman" w:cs="Times New Roman"/>
+          <w:b/>
+          <w:bCs/>
+        </w:rPr>
+        <w:t>find_rtools</w:t>
+      </w:r>
+      <w:proofErr w:type="spellEnd"/>
+      <w:r>
+        <w:rPr>
+          <w:rFonts w:ascii="Times New Roman" w:hAnsi="Times New Roman" w:cs="Times New Roman"/>
+          <w:b/>
+          <w:bCs/>
+        </w:rPr>
+        <w:t>()</w:t>
+      </w:r>
+    </w:p>
+    <w:p>
+      <w:pPr>
+        <w:pStyle w:val="ListParagraph"/>
+      </w:pPr>
+      <w:r>
+        <w:t xml:space="preserve">If the result is TRUE, you are done. Otherwise, a warning message will indicate that something went wrong. Double check that the </w:t>
+      </w:r>
+      <w:proofErr w:type="spellStart"/>
+      <w:r>
+        <w:t>Rtools</w:t>
+      </w:r>
+      <w:proofErr w:type="spellEnd"/>
+      <w:r>
+        <w:t>\bin directory was added correctly to the system Path variable.</w:t>
       </w:r>
     </w:p>
     <w:sectPr>

</xml_diff>